<commit_message>
add documentation and revise sql script
</commit_message>
<xml_diff>
--- a/Documentation/DannyDiiorio-TonyPacheco-Assignment2.docx
+++ b/Documentation/DannyDiiorio-TonyPacheco-Assignment2.docx
@@ -231,7 +231,7 @@
             <w:rPr>
               <w:noProof/>
             </w:rPr>
-            <w:instrText>HYPERLINK \l "_Toc530321852"</w:instrText>
+            <w:instrText>HYPERLINK \l "_Toc530322600"</w:instrText>
           </w:r>
           <w:r>
             <w:rPr>
@@ -279,7 +279,7 @@
               <w:noProof/>
               <w:webHidden/>
             </w:rPr>
-            <w:instrText xml:space="preserve"> PAGEREF _Toc530321852 \h </w:instrText>
+            <w:instrText xml:space="preserve"> PAGEREF _Toc530322600 \h </w:instrText>
           </w:r>
           <w:r>
             <w:rPr>
@@ -328,7 +328,7 @@
               <w:lang w:eastAsia="en-CA"/>
             </w:rPr>
           </w:pPr>
-          <w:hyperlink w:anchor="_Toc530321853" w:history="1">
+          <w:hyperlink w:anchor="_Toc530322601" w:history="1">
             <w:r>
               <w:rPr>
                 <w:rStyle w:val="Hyperlink"/>
@@ -355,7 +355,7 @@
                 <w:noProof/>
                 <w:webHidden/>
               </w:rPr>
-              <w:instrText xml:space="preserve"> PAGEREF _Toc530321853 \h </w:instrText>
+              <w:instrText xml:space="preserve"> PAGEREF _Toc530322601 \h </w:instrText>
             </w:r>
             <w:r>
               <w:rPr>
@@ -398,7 +398,7 @@
               <w:lang w:eastAsia="en-CA"/>
             </w:rPr>
           </w:pPr>
-          <w:hyperlink w:anchor="_Toc530321854" w:history="1">
+          <w:hyperlink w:anchor="_Toc530322602" w:history="1">
             <w:r>
               <w:rPr>
                 <w:rStyle w:val="Hyperlink"/>
@@ -425,7 +425,7 @@
                 <w:noProof/>
                 <w:webHidden/>
               </w:rPr>
-              <w:instrText xml:space="preserve"> PAGEREF _Toc530321854 \h </w:instrText>
+              <w:instrText xml:space="preserve"> PAGEREF _Toc530322602 \h </w:instrText>
             </w:r>
             <w:r>
               <w:rPr>
@@ -468,7 +468,7 @@
               <w:lang w:eastAsia="en-CA"/>
             </w:rPr>
           </w:pPr>
-          <w:hyperlink w:anchor="_Toc530321855" w:history="1">
+          <w:hyperlink w:anchor="_Toc530322603" w:history="1">
             <w:r>
               <w:rPr>
                 <w:rStyle w:val="Hyperlink"/>
@@ -495,7 +495,7 @@
                 <w:noProof/>
                 <w:webHidden/>
               </w:rPr>
-              <w:instrText xml:space="preserve"> PAGEREF _Toc530321855 \h </w:instrText>
+              <w:instrText xml:space="preserve"> PAGEREF _Toc530322603 \h </w:instrText>
             </w:r>
             <w:r>
               <w:rPr>
@@ -538,7 +538,7 @@
               <w:lang w:eastAsia="en-CA"/>
             </w:rPr>
           </w:pPr>
-          <w:hyperlink w:anchor="_Toc530321856" w:history="1">
+          <w:hyperlink w:anchor="_Toc530322604" w:history="1">
             <w:r>
               <w:rPr>
                 <w:rStyle w:val="Hyperlink"/>
@@ -565,7 +565,7 @@
                 <w:noProof/>
                 <w:webHidden/>
               </w:rPr>
-              <w:instrText xml:space="preserve"> PAGEREF _Toc530321856 \h </w:instrText>
+              <w:instrText xml:space="preserve"> PAGEREF _Toc530322604 \h </w:instrText>
             </w:r>
             <w:r>
               <w:rPr>
@@ -608,7 +608,7 @@
               <w:lang w:eastAsia="en-CA"/>
             </w:rPr>
           </w:pPr>
-          <w:hyperlink w:anchor="_Toc530321857" w:history="1">
+          <w:hyperlink w:anchor="_Toc530322605" w:history="1">
             <w:r>
               <w:rPr>
                 <w:rStyle w:val="Hyperlink"/>
@@ -635,7 +635,7 @@
                 <w:noProof/>
                 <w:webHidden/>
               </w:rPr>
-              <w:instrText xml:space="preserve"> PAGEREF _Toc530321857 \h </w:instrText>
+              <w:instrText xml:space="preserve"> PAGEREF _Toc530322605 \h </w:instrText>
             </w:r>
             <w:r>
               <w:rPr>
@@ -678,7 +678,7 @@
               <w:lang w:eastAsia="en-CA"/>
             </w:rPr>
           </w:pPr>
-          <w:hyperlink w:anchor="_Toc530321858" w:history="1">
+          <w:hyperlink w:anchor="_Toc530322606" w:history="1">
             <w:r>
               <w:rPr>
                 <w:rStyle w:val="Hyperlink"/>
@@ -705,7 +705,7 @@
                 <w:noProof/>
                 <w:webHidden/>
               </w:rPr>
-              <w:instrText xml:space="preserve"> PAGEREF _Toc530321858 \h </w:instrText>
+              <w:instrText xml:space="preserve"> PAGEREF _Toc530322606 \h </w:instrText>
             </w:r>
             <w:r>
               <w:rPr>
@@ -745,7 +745,7 @@
               <w:lang w:eastAsia="en-CA"/>
             </w:rPr>
           </w:pPr>
-          <w:hyperlink w:anchor="_Toc530321859" w:history="1">
+          <w:hyperlink w:anchor="_Toc530322607" w:history="1">
             <w:r>
               <w:rPr>
                 <w:rStyle w:val="Hyperlink"/>
@@ -772,7 +772,7 @@
                 <w:noProof/>
                 <w:webHidden/>
               </w:rPr>
-              <w:instrText xml:space="preserve"> PAGEREF _Toc530321859 \h </w:instrText>
+              <w:instrText xml:space="preserve"> PAGEREF _Toc530322607 \h </w:instrText>
             </w:r>
             <w:r>
               <w:rPr>
@@ -812,7 +812,7 @@
               <w:lang w:eastAsia="en-CA"/>
             </w:rPr>
           </w:pPr>
-          <w:hyperlink w:anchor="_Toc530321860" w:history="1">
+          <w:hyperlink w:anchor="_Toc530322608" w:history="1">
             <w:r>
               <w:rPr>
                 <w:rStyle w:val="Hyperlink"/>
@@ -839,7 +839,7 @@
                 <w:noProof/>
                 <w:webHidden/>
               </w:rPr>
-              <w:instrText xml:space="preserve"> PAGEREF _Toc530321860 \h </w:instrText>
+              <w:instrText xml:space="preserve"> PAGEREF _Toc530322608 \h </w:instrText>
             </w:r>
             <w:r>
               <w:rPr>
@@ -882,7 +882,7 @@
               <w:lang w:eastAsia="en-CA"/>
             </w:rPr>
           </w:pPr>
-          <w:hyperlink w:anchor="_Toc530321861" w:history="1">
+          <w:hyperlink w:anchor="_Toc530322609" w:history="1">
             <w:r>
               <w:rPr>
                 <w:rStyle w:val="Hyperlink"/>
@@ -909,7 +909,7 @@
                 <w:noProof/>
                 <w:webHidden/>
               </w:rPr>
-              <w:instrText xml:space="preserve"> PAGEREF _Toc530321861 \h </w:instrText>
+              <w:instrText xml:space="preserve"> PAGEREF _Toc530322609 \h </w:instrText>
             </w:r>
             <w:r>
               <w:rPr>
@@ -952,7 +952,7 @@
               <w:lang w:eastAsia="en-CA"/>
             </w:rPr>
           </w:pPr>
-          <w:hyperlink w:anchor="_Toc530321862" w:history="1">
+          <w:hyperlink w:anchor="_Toc530322610" w:history="1">
             <w:r>
               <w:rPr>
                 <w:rStyle w:val="Hyperlink"/>
@@ -979,7 +979,7 @@
                 <w:noProof/>
                 <w:webHidden/>
               </w:rPr>
-              <w:instrText xml:space="preserve"> PAGEREF _Toc530321862 \h </w:instrText>
+              <w:instrText xml:space="preserve"> PAGEREF _Toc530322610 \h </w:instrText>
             </w:r>
             <w:r>
               <w:rPr>
@@ -1022,7 +1022,7 @@
               <w:lang w:eastAsia="en-CA"/>
             </w:rPr>
           </w:pPr>
-          <w:hyperlink w:anchor="_Toc530321863" w:history="1">
+          <w:hyperlink w:anchor="_Toc530322611" w:history="1">
             <w:r>
               <w:rPr>
                 <w:rStyle w:val="Hyperlink"/>
@@ -1049,7 +1049,7 @@
                 <w:noProof/>
                 <w:webHidden/>
               </w:rPr>
-              <w:instrText xml:space="preserve"> PAGEREF _Toc530321863 \h </w:instrText>
+              <w:instrText xml:space="preserve"> PAGEREF _Toc530322611 \h </w:instrText>
             </w:r>
             <w:r>
               <w:rPr>
@@ -1089,7 +1089,7 @@
               <w:lang w:eastAsia="en-CA"/>
             </w:rPr>
           </w:pPr>
-          <w:hyperlink w:anchor="_Toc530321864" w:history="1">
+          <w:hyperlink w:anchor="_Toc530322612" w:history="1">
             <w:r>
               <w:rPr>
                 <w:rStyle w:val="Hyperlink"/>
@@ -1116,7 +1116,7 @@
                 <w:noProof/>
                 <w:webHidden/>
               </w:rPr>
-              <w:instrText xml:space="preserve"> PAGEREF _Toc530321864 \h </w:instrText>
+              <w:instrText xml:space="preserve"> PAGEREF _Toc530322612 \h </w:instrText>
             </w:r>
             <w:r>
               <w:rPr>
@@ -1156,7 +1156,7 @@
               <w:lang w:eastAsia="en-CA"/>
             </w:rPr>
           </w:pPr>
-          <w:hyperlink w:anchor="_Toc530321865" w:history="1">
+          <w:hyperlink w:anchor="_Toc530322613" w:history="1">
             <w:r>
               <w:rPr>
                 <w:rStyle w:val="Hyperlink"/>
@@ -1183,7 +1183,7 @@
                 <w:noProof/>
                 <w:webHidden/>
               </w:rPr>
-              <w:instrText xml:space="preserve"> PAGEREF _Toc530321865 \h </w:instrText>
+              <w:instrText xml:space="preserve"> PAGEREF _Toc530322613 \h </w:instrText>
             </w:r>
             <w:r>
               <w:rPr>
@@ -1223,7 +1223,7 @@
               <w:lang w:eastAsia="en-CA"/>
             </w:rPr>
           </w:pPr>
-          <w:hyperlink w:anchor="_Toc530321866" w:history="1">
+          <w:hyperlink w:anchor="_Toc530322614" w:history="1">
             <w:r>
               <w:rPr>
                 <w:rStyle w:val="Hyperlink"/>
@@ -1250,7 +1250,7 @@
                 <w:noProof/>
                 <w:webHidden/>
               </w:rPr>
-              <w:instrText xml:space="preserve"> PAGEREF _Toc530321866 \h </w:instrText>
+              <w:instrText xml:space="preserve"> PAGEREF _Toc530322614 \h </w:instrText>
             </w:r>
             <w:r>
               <w:rPr>
@@ -1290,7 +1290,7 @@
               <w:lang w:eastAsia="en-CA"/>
             </w:rPr>
           </w:pPr>
-          <w:hyperlink w:anchor="_Toc530321867" w:history="1">
+          <w:hyperlink w:anchor="_Toc530322615" w:history="1">
             <w:r>
               <w:rPr>
                 <w:rStyle w:val="Hyperlink"/>
@@ -1317,7 +1317,7 @@
                 <w:noProof/>
                 <w:webHidden/>
               </w:rPr>
-              <w:instrText xml:space="preserve"> PAGEREF _Toc530321867 \h </w:instrText>
+              <w:instrText xml:space="preserve"> PAGEREF _Toc530322615 \h </w:instrText>
             </w:r>
             <w:r>
               <w:rPr>
@@ -1360,7 +1360,7 @@
               <w:lang w:eastAsia="en-CA"/>
             </w:rPr>
           </w:pPr>
-          <w:hyperlink w:anchor="_Toc530321868" w:history="1">
+          <w:hyperlink w:anchor="_Toc530322616" w:history="1">
             <w:r>
               <w:rPr>
                 <w:rStyle w:val="Hyperlink"/>
@@ -1389,7 +1389,7 @@
                 <w:noProof/>
                 <w:webHidden/>
               </w:rPr>
-              <w:instrText xml:space="preserve"> PAGEREF _Toc530321868 \h </w:instrText>
+              <w:instrText xml:space="preserve"> PAGEREF _Toc530322616 \h </w:instrText>
             </w:r>
             <w:r>
               <w:rPr>
@@ -1432,7 +1432,7 @@
               <w:lang w:eastAsia="en-CA"/>
             </w:rPr>
           </w:pPr>
-          <w:hyperlink w:anchor="_Toc530321869" w:history="1">
+          <w:hyperlink w:anchor="_Toc530322617" w:history="1">
             <w:r>
               <w:rPr>
                 <w:rStyle w:val="Hyperlink"/>
@@ -1460,7 +1460,7 @@
                 <w:noProof/>
                 <w:webHidden/>
               </w:rPr>
-              <w:instrText xml:space="preserve"> PAGEREF _Toc530321869 \h </w:instrText>
+              <w:instrText xml:space="preserve"> PAGEREF _Toc530322617 \h </w:instrText>
             </w:r>
             <w:r>
               <w:rPr>
@@ -1500,7 +1500,7 @@
               <w:lang w:eastAsia="en-CA"/>
             </w:rPr>
           </w:pPr>
-          <w:hyperlink w:anchor="_Toc530321870" w:history="1">
+          <w:hyperlink w:anchor="_Toc530322618" w:history="1">
             <w:r>
               <w:rPr>
                 <w:rStyle w:val="Hyperlink"/>
@@ -1527,7 +1527,7 @@
                 <w:noProof/>
                 <w:webHidden/>
               </w:rPr>
-              <w:instrText xml:space="preserve"> PAGEREF _Toc530321870 \h </w:instrText>
+              <w:instrText xml:space="preserve"> PAGEREF _Toc530322618 \h </w:instrText>
             </w:r>
             <w:r>
               <w:rPr>
@@ -1570,7 +1570,7 @@
               <w:lang w:eastAsia="en-CA"/>
             </w:rPr>
           </w:pPr>
-          <w:hyperlink w:anchor="_Toc530321871" w:history="1">
+          <w:hyperlink w:anchor="_Toc530322619" w:history="1">
             <w:r>
               <w:rPr>
                 <w:rStyle w:val="Hyperlink"/>
@@ -1597,7 +1597,7 @@
                 <w:noProof/>
                 <w:webHidden/>
               </w:rPr>
-              <w:instrText xml:space="preserve"> PAGEREF _Toc530321871 \h </w:instrText>
+              <w:instrText xml:space="preserve"> PAGEREF _Toc530322619 \h </w:instrText>
             </w:r>
             <w:r>
               <w:rPr>
@@ -1649,14 +1649,14 @@
     <w:p/>
     <w:p/>
     <w:p/>
-    <w:p/>
     <w:p>
       <w:pPr>
         <w:pStyle w:val="Heading1"/>
         <w:spacing w:after="240"/>
       </w:pPr>
-      <w:bookmarkStart w:id="1" w:name="_Toc530321852"/>
-      <w:r>
+      <w:bookmarkStart w:id="1" w:name="_Toc530322600"/>
+      <w:r>
+        <w:lastRenderedPageBreak/>
         <w:t>Purpose</w:t>
       </w:r>
       <w:bookmarkEnd w:id="1"/>
@@ -1675,7 +1675,7 @@
         <w:pStyle w:val="Heading1"/>
         <w:spacing w:after="240"/>
       </w:pPr>
-      <w:bookmarkStart w:id="2" w:name="_Toc530321853"/>
+      <w:bookmarkStart w:id="2" w:name="_Toc530322601"/>
       <w:r>
         <w:t>Scope</w:t>
       </w:r>
@@ -1701,7 +1701,7 @@
         <w:pStyle w:val="Heading1"/>
         <w:spacing w:after="240"/>
       </w:pPr>
-      <w:bookmarkStart w:id="3" w:name="_Toc530321854"/>
+      <w:bookmarkStart w:id="3" w:name="_Toc530322602"/>
       <w:r>
         <w:t>Perspective</w:t>
       </w:r>
@@ -2035,7 +2035,7 @@
       <w:pPr>
         <w:pStyle w:val="Heading1"/>
       </w:pPr>
-      <w:bookmarkStart w:id="4" w:name="_Toc530321855"/>
+      <w:bookmarkStart w:id="4" w:name="_Toc530322603"/>
       <w:r>
         <w:lastRenderedPageBreak/>
         <w:t>Class Diagram</w:t>
@@ -2234,7 +2234,7 @@
       <w:pPr>
         <w:pStyle w:val="Heading1"/>
       </w:pPr>
-      <w:bookmarkStart w:id="5" w:name="_Toc530321856"/>
+      <w:bookmarkStart w:id="5" w:name="_Toc530322604"/>
       <w:r>
         <w:lastRenderedPageBreak/>
         <w:t xml:space="preserve">Database </w:t>
@@ -2310,7 +2310,7 @@
         <w:pStyle w:val="Heading1"/>
         <w:spacing w:after="240"/>
       </w:pPr>
-      <w:bookmarkStart w:id="6" w:name="_Toc530321857"/>
+      <w:bookmarkStart w:id="6" w:name="_Toc530322605"/>
       <w:r>
         <w:lastRenderedPageBreak/>
         <w:t>Use Cases</w:t>
@@ -2391,10 +2391,10 @@
             <v:path o:extrusionok="f" gradientshapeok="t" o:connecttype="rect"/>
             <o:lock v:ext="edit" aspectratio="t"/>
           </v:shapetype>
-          <v:shape id="_x0000_i1028" type="#_x0000_t75" style="width:451.65pt;height:6in" o:ole="">
+          <v:shape id="_x0000_i1025" type="#_x0000_t75" style="width:451.65pt;height:6in" o:ole="">
             <v:imagedata r:id="rId11" o:title=""/>
           </v:shape>
-          <o:OLEObject Type="Embed" ProgID="Visio.Drawing.15" ShapeID="_x0000_i1028" DrawAspect="Content" ObjectID="_1604063710" r:id="rId12"/>
+          <o:OLEObject Type="Embed" ProgID="Visio.Drawing.15" ShapeID="_x0000_i1025" DrawAspect="Content" ObjectID="_1604064590" r:id="rId12"/>
         </w:object>
       </w:r>
     </w:p>
@@ -2406,7 +2406,7 @@
         <w:pStyle w:val="Heading1"/>
         <w:spacing w:after="240"/>
       </w:pPr>
-      <w:bookmarkStart w:id="7" w:name="_Toc530321858"/>
+      <w:bookmarkStart w:id="7" w:name="_Toc530322606"/>
       <w:r>
         <w:lastRenderedPageBreak/>
         <w:t>Interface Requirements</w:t>
@@ -2418,7 +2418,7 @@
         <w:pStyle w:val="Heading2"/>
         <w:ind w:left="284"/>
       </w:pPr>
-      <w:bookmarkStart w:id="8" w:name="_Toc530321859"/>
+      <w:bookmarkStart w:id="8" w:name="_Toc530322607"/>
       <w:r>
         <w:t>General Users</w:t>
       </w:r>
@@ -2530,7 +2530,7 @@
         <w:spacing w:line="276" w:lineRule="auto"/>
         <w:ind w:left="284"/>
       </w:pPr>
-      <w:bookmarkStart w:id="9" w:name="_Toc530321860"/>
+      <w:bookmarkStart w:id="9" w:name="_Toc530322608"/>
       <w:r>
         <w:t>Administ</w:t>
       </w:r>
@@ -2648,7 +2648,7 @@
         <w:pStyle w:val="Heading1"/>
         <w:spacing w:after="240"/>
       </w:pPr>
-      <w:bookmarkStart w:id="10" w:name="_Toc530321861"/>
+      <w:bookmarkStart w:id="10" w:name="_Toc530322609"/>
       <w:r>
         <w:t>Operating Environment</w:t>
       </w:r>
@@ -2824,7 +2824,7 @@
         <w:pStyle w:val="Heading1"/>
         <w:spacing w:after="240"/>
       </w:pPr>
-      <w:bookmarkStart w:id="11" w:name="_Toc530321862"/>
+      <w:bookmarkStart w:id="11" w:name="_Toc530322610"/>
       <w:r>
         <w:t xml:space="preserve">UI </w:t>
       </w:r>
@@ -3538,7 +3538,7 @@
         <w:spacing w:after="240"/>
       </w:pPr>
       <w:bookmarkStart w:id="12" w:name="_Toc528432618"/>
-      <w:bookmarkStart w:id="13" w:name="_Toc530321863"/>
+      <w:bookmarkStart w:id="13" w:name="_Toc530322611"/>
       <w:r>
         <w:lastRenderedPageBreak/>
         <w:t>Build and Run Instructions</w:t>
@@ -3553,7 +3553,7 @@
         <w:ind w:firstLine="284"/>
       </w:pPr>
       <w:bookmarkStart w:id="14" w:name="_Toc528432619"/>
-      <w:bookmarkStart w:id="15" w:name="_Toc530321864"/>
+      <w:bookmarkStart w:id="15" w:name="_Toc530322612"/>
       <w:r>
         <w:t>Configurations</w:t>
       </w:r>
@@ -3644,6 +3644,20 @@
       <w:proofErr w:type="spellEnd"/>
       <w:r>
         <w:t>” with password “password”</w:t>
+      </w:r>
+    </w:p>
+    <w:p>
+      <w:pPr>
+        <w:pStyle w:val="ListParagraph"/>
+        <w:numPr>
+          <w:ilvl w:val="0"/>
+          <w:numId w:val="19"/>
+        </w:numPr>
+        <w:spacing w:after="0" w:line="276" w:lineRule="auto"/>
+        <w:ind w:left="993" w:hanging="284"/>
+      </w:pPr>
+      <w:r>
+        <w:t>MySQL Workbench</w:t>
       </w:r>
     </w:p>
     <w:p>
@@ -3658,7 +3672,7 @@
         <w:ind w:firstLine="284"/>
       </w:pPr>
       <w:bookmarkStart w:id="16" w:name="_Toc528432620"/>
-      <w:bookmarkStart w:id="17" w:name="_Toc530321865"/>
+      <w:bookmarkStart w:id="17" w:name="_Toc530322613"/>
       <w:r>
         <w:t>Importing Project into Eclipse</w:t>
       </w:r>
@@ -3862,7 +3876,7 @@
         <w:spacing w:line="276" w:lineRule="auto"/>
         <w:ind w:firstLine="284"/>
       </w:pPr>
-      <w:bookmarkStart w:id="18" w:name="_Toc530321866"/>
+      <w:bookmarkStart w:id="18" w:name="_Toc530322614"/>
       <w:r>
         <w:t xml:space="preserve">Set Up Database and </w:t>
       </w:r>
@@ -3989,23 +4003,23 @@
           <w:rFonts w:eastAsia="Malgun Gothic"/>
           <w:lang w:eastAsia="ko-KR"/>
         </w:rPr>
-        <w:t xml:space="preserve">Run </w:t>
+        <w:t xml:space="preserve">Create the database using </w:t>
       </w:r>
       <w:proofErr w:type="spellStart"/>
       <w:r>
         <w:rPr>
+          <w:rFonts w:ascii="Courier New" w:eastAsia="Malgun Gothic" w:hAnsi="Courier New" w:cs="Courier New"/>
+          <w:lang w:eastAsia="ko-KR"/>
+        </w:rPr>
+        <w:t>create.sql</w:t>
+      </w:r>
+      <w:proofErr w:type="spellEnd"/>
+      <w:r>
+        <w:rPr>
           <w:rFonts w:eastAsia="Malgun Gothic"/>
           <w:lang w:eastAsia="ko-KR"/>
         </w:rPr>
-        <w:t>create.sql</w:t>
-      </w:r>
-      <w:proofErr w:type="spellEnd"/>
-      <w:r>
-        <w:rPr>
-          <w:rFonts w:eastAsia="Malgun Gothic"/>
-          <w:lang w:eastAsia="ko-KR"/>
-        </w:rPr>
-        <w:t xml:space="preserve"> under source directory</w:t>
+        <w:t xml:space="preserve"> file</w:t>
       </w:r>
     </w:p>
     <w:p>
@@ -4026,21 +4040,14 @@
           <w:rFonts w:eastAsia="Malgun Gothic"/>
           <w:lang w:eastAsia="ko-KR"/>
         </w:rPr>
-        <w:t xml:space="preserve">Run the command </w:t>
-      </w:r>
+        <w:t xml:space="preserve">Open MySQL Workbench and open </w:t>
+      </w:r>
+      <w:proofErr w:type="spellStart"/>
       <w:r>
         <w:rPr>
           <w:rFonts w:ascii="Courier New" w:eastAsia="Malgun Gothic" w:hAnsi="Courier New" w:cs="Courier New"/>
           <w:lang w:eastAsia="ko-KR"/>
         </w:rPr>
-        <w:t xml:space="preserve">“source </w:t>
-      </w:r>
-      <w:proofErr w:type="spellStart"/>
-      <w:r>
-        <w:rPr>
-          <w:rFonts w:ascii="Courier New" w:eastAsia="Malgun Gothic" w:hAnsi="Courier New" w:cs="Courier New"/>
-          <w:lang w:eastAsia="ko-KR"/>
-        </w:rPr>
         <w:t>create.sql</w:t>
       </w:r>
       <w:proofErr w:type="spellEnd"/>
@@ -4049,14 +4056,7 @@
           <w:rFonts w:eastAsia="Malgun Gothic"/>
           <w:lang w:eastAsia="ko-KR"/>
         </w:rPr>
-        <w:t>”</w:t>
-      </w:r>
-      <w:r>
-        <w:rPr>
-          <w:rFonts w:eastAsia="Malgun Gothic"/>
-          <w:lang w:eastAsia="ko-KR"/>
-        </w:rPr>
-        <w:t xml:space="preserve"> to create database</w:t>
+        <w:t xml:space="preserve"> file, run it to create database, OR</w:t>
       </w:r>
     </w:p>
     <w:p>
@@ -4077,7 +4077,37 @@
           <w:rFonts w:eastAsia="Malgun Gothic"/>
           <w:lang w:eastAsia="ko-KR"/>
         </w:rPr>
-        <w:t>This creates the timesheet database and grants user all access</w:t>
+        <w:t xml:space="preserve">Run the command </w:t>
+      </w:r>
+      <w:r>
+        <w:rPr>
+          <w:rFonts w:ascii="Courier New" w:eastAsia="Malgun Gothic" w:hAnsi="Courier New" w:cs="Courier New"/>
+          <w:lang w:eastAsia="ko-KR"/>
+        </w:rPr>
+        <w:t xml:space="preserve">“source </w:t>
+      </w:r>
+      <w:proofErr w:type="spellStart"/>
+      <w:r>
+        <w:rPr>
+          <w:rFonts w:ascii="Courier New" w:eastAsia="Malgun Gothic" w:hAnsi="Courier New" w:cs="Courier New"/>
+          <w:lang w:eastAsia="ko-KR"/>
+        </w:rPr>
+        <w:t>create.sql</w:t>
+      </w:r>
+      <w:proofErr w:type="spellEnd"/>
+      <w:r>
+        <w:rPr>
+          <w:rFonts w:eastAsia="Malgun Gothic"/>
+          <w:lang w:eastAsia="ko-KR"/>
+        </w:rPr>
+        <w:t>”</w:t>
+      </w:r>
+      <w:r>
+        <w:rPr>
+          <w:rFonts w:eastAsia="Malgun Gothic"/>
+          <w:lang w:eastAsia="ko-KR"/>
+        </w:rPr>
+        <w:t xml:space="preserve"> using command line</w:t>
       </w:r>
     </w:p>
     <w:p>
@@ -4098,6 +4128,27 @@
           <w:rFonts w:eastAsia="Malgun Gothic"/>
           <w:lang w:eastAsia="ko-KR"/>
         </w:rPr>
+        <w:t>This creates the timesheet database and grants user all access</w:t>
+      </w:r>
+    </w:p>
+    <w:p>
+      <w:pPr>
+        <w:pStyle w:val="ListParagraph"/>
+        <w:numPr>
+          <w:ilvl w:val="1"/>
+          <w:numId w:val="26"/>
+        </w:numPr>
+        <w:spacing w:after="0" w:line="276" w:lineRule="auto"/>
+        <w:rPr>
+          <w:rFonts w:eastAsia="Malgun Gothic"/>
+          <w:lang w:eastAsia="ko-KR"/>
+        </w:rPr>
+      </w:pPr>
+      <w:r>
+        <w:rPr>
+          <w:rFonts w:eastAsia="Malgun Gothic"/>
+          <w:lang w:eastAsia="ko-KR"/>
+        </w:rPr>
         <w:t>Verify that the database has been created with some data inserted</w:t>
       </w:r>
     </w:p>
@@ -4331,7 +4382,7 @@
         <w:ind w:firstLine="284"/>
       </w:pPr>
       <w:bookmarkStart w:id="19" w:name="_Toc528432621"/>
-      <w:bookmarkStart w:id="20" w:name="_Toc530321867"/>
+      <w:bookmarkStart w:id="20" w:name="_Toc530322615"/>
       <w:r>
         <w:t>Build and Deploy Project on Server</w:t>
       </w:r>
@@ -4458,6 +4509,7 @@
           <w:b/>
           <w:lang w:eastAsia="ko-KR"/>
         </w:rPr>
+        <w:lastRenderedPageBreak/>
         <w:t>If the project is launched in the Eclipse browser, close it and open a browser</w:t>
       </w:r>
       <w:r>
@@ -4513,13 +4565,12 @@
           <w:lang w:eastAsia="ko-KR"/>
         </w:rPr>
       </w:pPr>
-      <w:bookmarkStart w:id="21" w:name="_Toc530321868"/>
+      <w:bookmarkStart w:id="21" w:name="_Toc530322616"/>
       <w:r>
         <w:rPr>
           <w:rFonts w:eastAsia="Malgun Gothic"/>
           <w:lang w:eastAsia="ko-KR"/>
         </w:rPr>
-        <w:lastRenderedPageBreak/>
         <w:t>User Accounts</w:t>
       </w:r>
       <w:bookmarkEnd w:id="21"/>
@@ -4633,6 +4684,12 @@
           <w:lang w:eastAsia="ko-KR"/>
         </w:rPr>
         <w:t>Password: pass</w:t>
+      </w:r>
+      <w:r>
+        <w:rPr>
+          <w:lang w:eastAsia="ko-KR"/>
+        </w:rPr>
+        <w:t>word</w:t>
       </w:r>
     </w:p>
     <w:p>
@@ -4720,7 +4777,7 @@
         </w:rPr>
       </w:pPr>
       <w:bookmarkStart w:id="22" w:name="_Toc528432622"/>
-      <w:bookmarkStart w:id="23" w:name="_Toc530321869"/>
+      <w:bookmarkStart w:id="23" w:name="_Toc530322617"/>
       <w:r>
         <w:rPr>
           <w:rFonts w:asciiTheme="majorHAnsi" w:eastAsiaTheme="majorEastAsia" w:hAnsiTheme="majorHAnsi" w:cstheme="majorBidi"/>
@@ -5095,6 +5152,7 @@
         <w:contextualSpacing/>
       </w:pPr>
       <w:r>
+        <w:lastRenderedPageBreak/>
         <w:t>Error message appears if hours for a day column total more than 24.0, and timesheet is not saved until they are corrected</w:t>
       </w:r>
     </w:p>
@@ -5140,7 +5198,6 @@
         <w:rPr>
           <w:b/>
         </w:rPr>
-        <w:lastRenderedPageBreak/>
         <w:t xml:space="preserve">The calculation is done automatically; however, it is only done when the user clicks the </w:t>
       </w:r>
       <w:r>
@@ -5421,7 +5478,7 @@
         <w:pStyle w:val="Heading2"/>
         <w:ind w:firstLine="284"/>
       </w:pPr>
-      <w:bookmarkStart w:id="24" w:name="_Toc530321870"/>
+      <w:bookmarkStart w:id="24" w:name="_Toc530322618"/>
       <w:r>
         <w:t>Known Bugs</w:t>
       </w:r>
@@ -5485,7 +5542,7 @@
         <w:pStyle w:val="Heading1"/>
         <w:spacing w:after="240"/>
       </w:pPr>
-      <w:bookmarkStart w:id="25" w:name="_Toc530321871"/>
+      <w:bookmarkStart w:id="25" w:name="_Toc530322619"/>
       <w:r>
         <w:t>Extra Credit Work</w:t>
       </w:r>
@@ -9389,6 +9446,7 @@
     <w:rsid w:val="009121C5"/>
     <w:rsid w:val="00A23B31"/>
     <w:rsid w:val="00A532EC"/>
+    <w:rsid w:val="00AA0E7A"/>
     <w:rsid w:val="00CD5450"/>
     <w:rsid w:val="00F31A66"/>
   </w:rsids>
@@ -10175,7 +10233,7 @@
 </file>
 
 <file path=customXml/itemProps2.xml><?xml version="1.0" encoding="utf-8"?>
-<ds:datastoreItem xmlns:ds="http://schemas.openxmlformats.org/officeDocument/2006/customXml" ds:itemID="{B2C596C5-2A32-40E8-96C6-123CF82F568C}">
+<ds:datastoreItem xmlns:ds="http://schemas.openxmlformats.org/officeDocument/2006/customXml" ds:itemID="{BA56811E-A29D-4C20-B305-C040F965B19F}">
   <ds:schemaRefs>
     <ds:schemaRef ds:uri="http://schemas.openxmlformats.org/officeDocument/2006/bibliography"/>
   </ds:schemaRefs>

</xml_diff>

<commit_message>
small change to doc
</commit_message>
<xml_diff>
--- a/Documentation/DannyDiiorio-TonyPacheco-Assignment2.docx
+++ b/Documentation/DannyDiiorio-TonyPacheco-Assignment2.docx
@@ -211,110 +211,63 @@
             </w:rPr>
             <w:fldChar w:fldCharType="separate"/>
           </w:r>
-          <w:bookmarkStart w:id="0" w:name="_GoBack"/>
-          <w:bookmarkEnd w:id="0"/>
-          <w:r>
-            <w:rPr>
-              <w:rStyle w:val="Hyperlink"/>
-              <w:noProof/>
-            </w:rPr>
-            <w:fldChar w:fldCharType="begin"/>
-          </w:r>
-          <w:r>
-            <w:rPr>
-              <w:rStyle w:val="Hyperlink"/>
-              <w:noProof/>
-            </w:rPr>
-            <w:instrText xml:space="preserve"> </w:instrText>
-          </w:r>
-          <w:r>
-            <w:rPr>
-              <w:noProof/>
-            </w:rPr>
-            <w:instrText>HYPERLINK \l "_Toc530322600"</w:instrText>
-          </w:r>
-          <w:r>
-            <w:rPr>
-              <w:rStyle w:val="Hyperlink"/>
-              <w:noProof/>
-            </w:rPr>
-            <w:instrText xml:space="preserve"> </w:instrText>
-          </w:r>
-          <w:r>
-            <w:rPr>
-              <w:rStyle w:val="Hyperlink"/>
-              <w:noProof/>
-            </w:rPr>
-          </w:r>
-          <w:r>
-            <w:rPr>
-              <w:rStyle w:val="Hyperlink"/>
-              <w:noProof/>
-            </w:rPr>
-            <w:fldChar w:fldCharType="separate"/>
-          </w:r>
-          <w:r>
-            <w:rPr>
-              <w:rStyle w:val="Hyperlink"/>
-              <w:noProof/>
-            </w:rPr>
-            <w:t>Purpose</w:t>
-          </w:r>
-          <w:r>
-            <w:rPr>
-              <w:noProof/>
-              <w:webHidden/>
-            </w:rPr>
-            <w:tab/>
-          </w:r>
-          <w:r>
-            <w:rPr>
-              <w:noProof/>
-              <w:webHidden/>
-            </w:rPr>
-            <w:fldChar w:fldCharType="begin"/>
-          </w:r>
-          <w:r>
-            <w:rPr>
-              <w:noProof/>
-              <w:webHidden/>
-            </w:rPr>
-            <w:instrText xml:space="preserve"> PAGEREF _Toc530322600 \h </w:instrText>
-          </w:r>
-          <w:r>
-            <w:rPr>
-              <w:noProof/>
-              <w:webHidden/>
-            </w:rPr>
-          </w:r>
-          <w:r>
-            <w:rPr>
-              <w:noProof/>
-              <w:webHidden/>
-            </w:rPr>
-            <w:fldChar w:fldCharType="separate"/>
-          </w:r>
-          <w:r>
-            <w:rPr>
-              <w:noProof/>
-              <w:webHidden/>
-            </w:rPr>
-            <w:t>3</w:t>
-          </w:r>
-          <w:r>
-            <w:rPr>
-              <w:noProof/>
-              <w:webHidden/>
-            </w:rPr>
-            <w:fldChar w:fldCharType="end"/>
-          </w:r>
-          <w:r>
-            <w:rPr>
-              <w:rStyle w:val="Hyperlink"/>
-              <w:noProof/>
-            </w:rPr>
-            <w:fldChar w:fldCharType="end"/>
-          </w:r>
+          <w:hyperlink w:anchor="_Toc530322600" w:history="1">
+            <w:r>
+              <w:rPr>
+                <w:rStyle w:val="Hyperlink"/>
+                <w:noProof/>
+              </w:rPr>
+              <w:t>Purpose</w:t>
+            </w:r>
+            <w:r>
+              <w:rPr>
+                <w:noProof/>
+                <w:webHidden/>
+              </w:rPr>
+              <w:tab/>
+            </w:r>
+            <w:r>
+              <w:rPr>
+                <w:noProof/>
+                <w:webHidden/>
+              </w:rPr>
+              <w:fldChar w:fldCharType="begin"/>
+            </w:r>
+            <w:r>
+              <w:rPr>
+                <w:noProof/>
+                <w:webHidden/>
+              </w:rPr>
+              <w:instrText xml:space="preserve"> PAGEREF _Toc530322600 \h </w:instrText>
+            </w:r>
+            <w:r>
+              <w:rPr>
+                <w:noProof/>
+                <w:webHidden/>
+              </w:rPr>
+            </w:r>
+            <w:r>
+              <w:rPr>
+                <w:noProof/>
+                <w:webHidden/>
+              </w:rPr>
+              <w:fldChar w:fldCharType="separate"/>
+            </w:r>
+            <w:r>
+              <w:rPr>
+                <w:noProof/>
+                <w:webHidden/>
+              </w:rPr>
+              <w:t>3</w:t>
+            </w:r>
+            <w:r>
+              <w:rPr>
+                <w:noProof/>
+                <w:webHidden/>
+              </w:rPr>
+              <w:fldChar w:fldCharType="end"/>
+            </w:r>
+          </w:hyperlink>
         </w:p>
         <w:p>
           <w:pPr>
@@ -1654,12 +1607,12 @@
         <w:pStyle w:val="Heading1"/>
         <w:spacing w:after="240"/>
       </w:pPr>
-      <w:bookmarkStart w:id="1" w:name="_Toc530322600"/>
+      <w:bookmarkStart w:id="0" w:name="_Toc530322600"/>
       <w:r>
         <w:lastRenderedPageBreak/>
         <w:t>Purpose</w:t>
       </w:r>
-      <w:bookmarkEnd w:id="1"/>
+      <w:bookmarkEnd w:id="0"/>
     </w:p>
     <w:p>
       <w:pPr>
@@ -1675,11 +1628,11 @@
         <w:pStyle w:val="Heading1"/>
         <w:spacing w:after="240"/>
       </w:pPr>
-      <w:bookmarkStart w:id="2" w:name="_Toc530322601"/>
+      <w:bookmarkStart w:id="1" w:name="_Toc530322601"/>
       <w:r>
         <w:t>Scope</w:t>
       </w:r>
-      <w:bookmarkEnd w:id="2"/>
+      <w:bookmarkEnd w:id="1"/>
     </w:p>
     <w:p>
       <w:pPr>
@@ -1701,11 +1654,11 @@
         <w:pStyle w:val="Heading1"/>
         <w:spacing w:after="240"/>
       </w:pPr>
-      <w:bookmarkStart w:id="3" w:name="_Toc530322602"/>
+      <w:bookmarkStart w:id="2" w:name="_Toc530322602"/>
       <w:r>
         <w:t>Perspective</w:t>
       </w:r>
-      <w:bookmarkEnd w:id="3"/>
+      <w:bookmarkEnd w:id="2"/>
     </w:p>
     <w:p>
       <w:pPr>
@@ -2035,12 +1988,12 @@
       <w:pPr>
         <w:pStyle w:val="Heading1"/>
       </w:pPr>
-      <w:bookmarkStart w:id="4" w:name="_Toc530322603"/>
+      <w:bookmarkStart w:id="3" w:name="_Toc530322603"/>
       <w:r>
         <w:lastRenderedPageBreak/>
         <w:t>Class Diagram</w:t>
       </w:r>
-      <w:bookmarkEnd w:id="4"/>
+      <w:bookmarkEnd w:id="3"/>
     </w:p>
     <w:p>
       <w:r>
@@ -2234,7 +2187,7 @@
       <w:pPr>
         <w:pStyle w:val="Heading1"/>
       </w:pPr>
-      <w:bookmarkStart w:id="5" w:name="_Toc530322604"/>
+      <w:bookmarkStart w:id="4" w:name="_Toc530322604"/>
       <w:r>
         <w:lastRenderedPageBreak/>
         <w:t xml:space="preserve">Database </w:t>
@@ -2245,7 +2198,7 @@
       <w:r>
         <w:t xml:space="preserve"> Relational Diagram</w:t>
       </w:r>
-      <w:bookmarkEnd w:id="5"/>
+      <w:bookmarkEnd w:id="4"/>
     </w:p>
     <w:p>
       <w:pPr>
@@ -2310,12 +2263,12 @@
         <w:pStyle w:val="Heading1"/>
         <w:spacing w:after="240"/>
       </w:pPr>
-      <w:bookmarkStart w:id="6" w:name="_Toc530322605"/>
+      <w:bookmarkStart w:id="5" w:name="_Toc530322605"/>
       <w:r>
         <w:lastRenderedPageBreak/>
         <w:t>Use Cases</w:t>
       </w:r>
-      <w:bookmarkEnd w:id="6"/>
+      <w:bookmarkEnd w:id="5"/>
     </w:p>
     <w:p>
       <w:pPr>
@@ -2391,10 +2344,10 @@
             <v:path o:extrusionok="f" gradientshapeok="t" o:connecttype="rect"/>
             <o:lock v:ext="edit" aspectratio="t"/>
           </v:shapetype>
-          <v:shape id="_x0000_i1025" type="#_x0000_t75" style="width:451.65pt;height:6in" o:ole="">
+          <v:shape id="_x0000_i1025" type="#_x0000_t75" style="width:451.85pt;height:6in" o:ole="">
             <v:imagedata r:id="rId11" o:title=""/>
           </v:shape>
-          <o:OLEObject Type="Embed" ProgID="Visio.Drawing.15" ShapeID="_x0000_i1025" DrawAspect="Content" ObjectID="_1604064590" r:id="rId12"/>
+          <o:OLEObject Type="Embed" ProgID="Visio.Drawing.15" ShapeID="_x0000_i1025" DrawAspect="Content" ObjectID="_1604065362" r:id="rId12"/>
         </w:object>
       </w:r>
     </w:p>
@@ -2406,23 +2359,23 @@
         <w:pStyle w:val="Heading1"/>
         <w:spacing w:after="240"/>
       </w:pPr>
-      <w:bookmarkStart w:id="7" w:name="_Toc530322606"/>
+      <w:bookmarkStart w:id="6" w:name="_Toc530322606"/>
       <w:r>
         <w:lastRenderedPageBreak/>
         <w:t>Interface Requirements</w:t>
       </w:r>
-      <w:bookmarkEnd w:id="7"/>
+      <w:bookmarkEnd w:id="6"/>
     </w:p>
     <w:p>
       <w:pPr>
         <w:pStyle w:val="Heading2"/>
         <w:ind w:left="284"/>
       </w:pPr>
-      <w:bookmarkStart w:id="8" w:name="_Toc530322607"/>
+      <w:bookmarkStart w:id="7" w:name="_Toc530322607"/>
       <w:r>
         <w:t>General Users</w:t>
       </w:r>
-      <w:bookmarkEnd w:id="8"/>
+      <w:bookmarkEnd w:id="7"/>
     </w:p>
     <w:p>
       <w:pPr>
@@ -2530,14 +2483,14 @@
         <w:spacing w:line="276" w:lineRule="auto"/>
         <w:ind w:left="284"/>
       </w:pPr>
-      <w:bookmarkStart w:id="9" w:name="_Toc530322608"/>
+      <w:bookmarkStart w:id="8" w:name="_Toc530322608"/>
       <w:r>
         <w:t>Administ</w:t>
       </w:r>
       <w:r>
         <w:t>rators</w:t>
       </w:r>
-      <w:bookmarkEnd w:id="9"/>
+      <w:bookmarkEnd w:id="8"/>
     </w:p>
     <w:p>
       <w:pPr>
@@ -2648,11 +2601,11 @@
         <w:pStyle w:val="Heading1"/>
         <w:spacing w:after="240"/>
       </w:pPr>
-      <w:bookmarkStart w:id="10" w:name="_Toc530322609"/>
+      <w:bookmarkStart w:id="9" w:name="_Toc530322609"/>
       <w:r>
         <w:t>Operating Environment</w:t>
       </w:r>
-      <w:bookmarkEnd w:id="10"/>
+      <w:bookmarkEnd w:id="9"/>
     </w:p>
     <w:p>
       <w:pPr>
@@ -2808,15 +2761,7 @@
         <w:t xml:space="preserve">other layers </w:t>
       </w:r>
       <w:r>
-        <w:t xml:space="preserve">with a data source running on JBoss </w:t>
-      </w:r>
-      <w:proofErr w:type="spellStart"/>
-      <w:r>
-        <w:t>Wildfly</w:t>
-      </w:r>
-      <w:proofErr w:type="spellEnd"/>
-      <w:r>
-        <w:t xml:space="preserve"> 13 server.</w:t>
+        <w:t>with a data source running on JBoss Wildfly 13 server.</w:t>
       </w:r>
     </w:p>
     <w:p>
@@ -2824,14 +2769,14 @@
         <w:pStyle w:val="Heading1"/>
         <w:spacing w:after="240"/>
       </w:pPr>
-      <w:bookmarkStart w:id="11" w:name="_Toc530322610"/>
+      <w:bookmarkStart w:id="10" w:name="_Toc530322610"/>
       <w:r>
         <w:t xml:space="preserve">UI </w:t>
       </w:r>
       <w:r>
         <w:t>Design</w:t>
       </w:r>
-      <w:bookmarkEnd w:id="11"/>
+      <w:bookmarkEnd w:id="10"/>
     </w:p>
     <w:p>
       <w:pPr>
@@ -3537,14 +3482,14 @@
         <w:pStyle w:val="Heading1"/>
         <w:spacing w:after="240"/>
       </w:pPr>
-      <w:bookmarkStart w:id="12" w:name="_Toc528432618"/>
-      <w:bookmarkStart w:id="13" w:name="_Toc530322611"/>
+      <w:bookmarkStart w:id="11" w:name="_Toc528432618"/>
+      <w:bookmarkStart w:id="12" w:name="_Toc530322611"/>
       <w:r>
         <w:lastRenderedPageBreak/>
         <w:t>Build and Run Instructions</w:t>
       </w:r>
+      <w:bookmarkEnd w:id="11"/>
       <w:bookmarkEnd w:id="12"/>
-      <w:bookmarkEnd w:id="13"/>
     </w:p>
     <w:p>
       <w:pPr>
@@ -3552,13 +3497,13 @@
         <w:spacing w:line="276" w:lineRule="auto"/>
         <w:ind w:firstLine="284"/>
       </w:pPr>
-      <w:bookmarkStart w:id="14" w:name="_Toc528432619"/>
-      <w:bookmarkStart w:id="15" w:name="_Toc530322612"/>
+      <w:bookmarkStart w:id="13" w:name="_Toc528432619"/>
+      <w:bookmarkStart w:id="14" w:name="_Toc530322612"/>
       <w:r>
         <w:t>Configurations</w:t>
       </w:r>
+      <w:bookmarkEnd w:id="13"/>
       <w:bookmarkEnd w:id="14"/>
-      <w:bookmarkEnd w:id="15"/>
     </w:p>
     <w:p>
       <w:pPr>
@@ -3601,13 +3546,8 @@
         <w:spacing w:after="0" w:line="276" w:lineRule="auto"/>
         <w:ind w:left="993" w:hanging="284"/>
       </w:pPr>
-      <w:proofErr w:type="spellStart"/>
-      <w:r>
-        <w:t>Wildfly</w:t>
-      </w:r>
-      <w:proofErr w:type="spellEnd"/>
-      <w:r>
-        <w:t xml:space="preserve"> 13 and JBOSS_HOME defined</w:t>
+      <w:r>
+        <w:t>Wildfly 13 and JBOSS_HOME defined</w:t>
       </w:r>
     </w:p>
     <w:p>
@@ -3671,13 +3611,13 @@
         <w:spacing w:line="276" w:lineRule="auto"/>
         <w:ind w:firstLine="284"/>
       </w:pPr>
-      <w:bookmarkStart w:id="16" w:name="_Toc528432620"/>
-      <w:bookmarkStart w:id="17" w:name="_Toc530322613"/>
+      <w:bookmarkStart w:id="15" w:name="_Toc528432620"/>
+      <w:bookmarkStart w:id="16" w:name="_Toc530322613"/>
       <w:r>
         <w:t>Importing Project into Eclipse</w:t>
       </w:r>
+      <w:bookmarkEnd w:id="15"/>
       <w:bookmarkEnd w:id="16"/>
-      <w:bookmarkEnd w:id="17"/>
     </w:p>
     <w:p>
       <w:pPr>
@@ -3825,23 +3765,7 @@
           <w:rFonts w:eastAsia="Malgun Gothic"/>
           <w:lang w:eastAsia="ko-KR"/>
         </w:rPr>
-        <w:t xml:space="preserve">Ensure </w:t>
-      </w:r>
-      <w:proofErr w:type="spellStart"/>
-      <w:r>
-        <w:rPr>
-          <w:rFonts w:eastAsia="Malgun Gothic"/>
-          <w:lang w:eastAsia="ko-KR"/>
-        </w:rPr>
-        <w:t>Wildfly</w:t>
-      </w:r>
-      <w:proofErr w:type="spellEnd"/>
-      <w:r>
-        <w:rPr>
-          <w:rFonts w:eastAsia="Malgun Gothic"/>
-          <w:lang w:eastAsia="ko-KR"/>
-        </w:rPr>
-        <w:t xml:space="preserve"> 13 is selected as Target Server</w:t>
+        <w:t>Ensure Wildfly 13 is selected as Target Server</w:t>
       </w:r>
     </w:p>
     <w:p>
@@ -3876,7 +3800,7 @@
         <w:spacing w:line="276" w:lineRule="auto"/>
         <w:ind w:firstLine="284"/>
       </w:pPr>
-      <w:bookmarkStart w:id="18" w:name="_Toc530322614"/>
+      <w:bookmarkStart w:id="17" w:name="_Toc530322614"/>
       <w:r>
         <w:t xml:space="preserve">Set Up Database and </w:t>
       </w:r>
@@ -3884,7 +3808,7 @@
       <w:r>
         <w:t>Datasource</w:t>
       </w:r>
-      <w:bookmarkEnd w:id="18"/>
+      <w:bookmarkEnd w:id="17"/>
       <w:proofErr w:type="spellEnd"/>
     </w:p>
     <w:p>
@@ -3984,6 +3908,29 @@
         </w:rPr>
         <w:t>” if they exist before running SQL script</w:t>
       </w:r>
+      <w:r>
+        <w:rPr>
+          <w:rFonts w:eastAsia="Malgun Gothic"/>
+          <w:lang w:eastAsia="ko-KR"/>
+        </w:rPr>
+        <w:t xml:space="preserve"> and delete lines 4 and 5 from the </w:t>
+      </w:r>
+      <w:proofErr w:type="spellStart"/>
+      <w:r>
+        <w:rPr>
+          <w:rFonts w:ascii="Courier New" w:eastAsia="Malgun Gothic" w:hAnsi="Courier New" w:cs="Courier New"/>
+          <w:lang w:eastAsia="ko-KR"/>
+        </w:rPr>
+        <w:t>create.sql</w:t>
+      </w:r>
+      <w:proofErr w:type="spellEnd"/>
+      <w:r>
+        <w:rPr>
+          <w:rFonts w:eastAsia="Malgun Gothic"/>
+          <w:lang w:eastAsia="ko-KR"/>
+        </w:rPr>
+        <w:t xml:space="preserve"> file</w:t>
+      </w:r>
     </w:p>
     <w:p>
       <w:pPr>
@@ -4322,6 +4269,8 @@
         </w:rPr>
         <w:t>/timesheet</w:t>
       </w:r>
+      <w:bookmarkStart w:id="18" w:name="_GoBack"/>
+      <w:bookmarkEnd w:id="18"/>
     </w:p>
     <w:p>
       <w:pPr>
@@ -9438,6 +9387,7 @@
     <w:rsid w:val="002373DA"/>
     <w:rsid w:val="002C6B7B"/>
     <w:rsid w:val="002F42BD"/>
+    <w:rsid w:val="00322E52"/>
     <w:rsid w:val="00341741"/>
     <w:rsid w:val="00410426"/>
     <w:rsid w:val="00591B92"/>
@@ -10233,7 +10183,7 @@
 </file>
 
 <file path=customXml/itemProps2.xml><?xml version="1.0" encoding="utf-8"?>
-<ds:datastoreItem xmlns:ds="http://schemas.openxmlformats.org/officeDocument/2006/customXml" ds:itemID="{BA56811E-A29D-4C20-B305-C040F965B19F}">
+<ds:datastoreItem xmlns:ds="http://schemas.openxmlformats.org/officeDocument/2006/customXml" ds:itemID="{D4CE79BD-6C5A-402F-BA91-8B74949D8735}">
   <ds:schemaRefs>
     <ds:schemaRef ds:uri="http://schemas.openxmlformats.org/officeDocument/2006/bibliography"/>
   </ds:schemaRefs>

</xml_diff>

<commit_message>
two separate sql files
</commit_message>
<xml_diff>
--- a/Documentation/DannyDiiorio-TonyPacheco-Assignment2.docx
+++ b/Documentation/DannyDiiorio-TonyPacheco-Assignment2.docx
@@ -2344,10 +2344,10 @@
             <v:path o:extrusionok="f" gradientshapeok="t" o:connecttype="rect"/>
             <o:lock v:ext="edit" aspectratio="t"/>
           </v:shapetype>
-          <v:shape id="_x0000_i1025" type="#_x0000_t75" style="width:451.85pt;height:6in" o:ole="">
+          <v:shape id="_x0000_i1025" type="#_x0000_t75" style="width:452pt;height:6in" o:ole="">
             <v:imagedata r:id="rId11" o:title=""/>
           </v:shape>
-          <o:OLEObject Type="Embed" ProgID="Visio.Drawing.15" ShapeID="_x0000_i1025" DrawAspect="Content" ObjectID="_1604065362" r:id="rId12"/>
+          <o:OLEObject Type="Embed" ProgID="Visio.Drawing.15" ShapeID="_x0000_i1025" DrawAspect="Content" ObjectID="_1604065873" r:id="rId12"/>
         </w:object>
       </w:r>
     </w:p>
@@ -3908,29 +3908,6 @@
         </w:rPr>
         <w:t>” if they exist before running SQL script</w:t>
       </w:r>
-      <w:r>
-        <w:rPr>
-          <w:rFonts w:eastAsia="Malgun Gothic"/>
-          <w:lang w:eastAsia="ko-KR"/>
-        </w:rPr>
-        <w:t xml:space="preserve"> and delete lines 4 and 5 from the </w:t>
-      </w:r>
-      <w:proofErr w:type="spellStart"/>
-      <w:r>
-        <w:rPr>
-          <w:rFonts w:ascii="Courier New" w:eastAsia="Malgun Gothic" w:hAnsi="Courier New" w:cs="Courier New"/>
-          <w:lang w:eastAsia="ko-KR"/>
-        </w:rPr>
-        <w:t>create.sql</w:t>
-      </w:r>
-      <w:proofErr w:type="spellEnd"/>
-      <w:r>
-        <w:rPr>
-          <w:rFonts w:eastAsia="Malgun Gothic"/>
-          <w:lang w:eastAsia="ko-KR"/>
-        </w:rPr>
-        <w:t xml:space="preserve"> file</w:t>
-      </w:r>
     </w:p>
     <w:p>
       <w:pPr>
@@ -3952,6 +3929,13 @@
         </w:rPr>
         <w:t xml:space="preserve">Create the database using </w:t>
       </w:r>
+      <w:r>
+        <w:rPr>
+          <w:rFonts w:eastAsia="Malgun Gothic"/>
+          <w:lang w:eastAsia="ko-KR"/>
+        </w:rPr>
+        <w:t xml:space="preserve">one of the </w:t>
+      </w:r>
       <w:proofErr w:type="spellStart"/>
       <w:r>
         <w:rPr>
@@ -3967,6 +3951,87 @@
           <w:lang w:eastAsia="ko-KR"/>
         </w:rPr>
         <w:t xml:space="preserve"> file</w:t>
+      </w:r>
+      <w:r>
+        <w:rPr>
+          <w:rFonts w:eastAsia="Malgun Gothic"/>
+          <w:lang w:eastAsia="ko-KR"/>
+        </w:rPr>
+        <w:t xml:space="preserve">s use </w:t>
+      </w:r>
+      <w:r>
+        <w:rPr>
+          <w:rFonts w:ascii="Courier New" w:eastAsia="Malgun Gothic" w:hAnsi="Courier New" w:cs="Courier New"/>
+          <w:lang w:eastAsia="ko-KR"/>
+        </w:rPr>
+        <w:t>create_mysql_5_6.sql</w:t>
+      </w:r>
+      <w:r>
+        <w:rPr>
+          <w:rFonts w:eastAsia="Malgun Gothic"/>
+          <w:lang w:eastAsia="ko-KR"/>
+        </w:rPr>
+        <w:t xml:space="preserve"> of you have version 5.6 or earlier of </w:t>
+      </w:r>
+      <w:proofErr w:type="spellStart"/>
+      <w:r>
+        <w:rPr>
+          <w:rFonts w:eastAsia="Malgun Gothic"/>
+          <w:lang w:eastAsia="ko-KR"/>
+        </w:rPr>
+        <w:t>mysql</w:t>
+      </w:r>
+      <w:proofErr w:type="spellEnd"/>
+      <w:r>
+        <w:rPr>
+          <w:rFonts w:eastAsia="Malgun Gothic"/>
+          <w:lang w:eastAsia="ko-KR"/>
+        </w:rPr>
+        <w:t xml:space="preserve"> installed, or </w:t>
+      </w:r>
+      <w:r>
+        <w:rPr>
+          <w:rFonts w:ascii="Courier New" w:eastAsia="Malgun Gothic" w:hAnsi="Courier New" w:cs="Courier New"/>
+          <w:lang w:eastAsia="ko-KR"/>
+        </w:rPr>
+        <w:t>create_mysql_5_</w:t>
+      </w:r>
+      <w:r>
+        <w:rPr>
+          <w:rFonts w:ascii="Courier New" w:eastAsia="Malgun Gothic" w:hAnsi="Courier New" w:cs="Courier New"/>
+          <w:lang w:eastAsia="ko-KR"/>
+        </w:rPr>
+        <w:t>7</w:t>
+      </w:r>
+      <w:r>
+        <w:rPr>
+          <w:rFonts w:ascii="Courier New" w:eastAsia="Malgun Gothic" w:hAnsi="Courier New" w:cs="Courier New"/>
+          <w:lang w:eastAsia="ko-KR"/>
+        </w:rPr>
+        <w:t>.sql</w:t>
+      </w:r>
+      <w:r>
+        <w:rPr>
+          <w:rFonts w:eastAsia="Malgun Gothic"/>
+          <w:lang w:eastAsia="ko-KR"/>
+        </w:rPr>
+        <w:t xml:space="preserve"> for </w:t>
+      </w:r>
+      <w:proofErr w:type="spellStart"/>
+      <w:r>
+        <w:rPr>
+          <w:rFonts w:eastAsia="Malgun Gothic"/>
+          <w:lang w:eastAsia="ko-KR"/>
+        </w:rPr>
+        <w:t>mysql</w:t>
+      </w:r>
+      <w:proofErr w:type="spellEnd"/>
+      <w:r>
+        <w:rPr>
+          <w:rFonts w:eastAsia="Malgun Gothic"/>
+          <w:lang w:eastAsia="ko-KR"/>
+        </w:rPr>
+        <w:t xml:space="preserve"> 5.7 or later</w:t>
       </w:r>
     </w:p>
     <w:p>
@@ -3989,6 +4054,13 @@
         </w:rPr>
         <w:t xml:space="preserve">Open MySQL Workbench and open </w:t>
       </w:r>
+      <w:r>
+        <w:rPr>
+          <w:rFonts w:eastAsia="Malgun Gothic"/>
+          <w:lang w:eastAsia="ko-KR"/>
+        </w:rPr>
+        <w:t xml:space="preserve">the </w:t>
+      </w:r>
       <w:proofErr w:type="spellStart"/>
       <w:r>
         <w:rPr>
@@ -4003,7 +4075,37 @@
           <w:rFonts w:eastAsia="Malgun Gothic"/>
           <w:lang w:eastAsia="ko-KR"/>
         </w:rPr>
-        <w:t xml:space="preserve"> file, run it to create database, OR</w:t>
+        <w:t xml:space="preserve"> file</w:t>
+      </w:r>
+      <w:r>
+        <w:rPr>
+          <w:rFonts w:eastAsia="Malgun Gothic"/>
+          <w:lang w:eastAsia="ko-KR"/>
+        </w:rPr>
+        <w:t xml:space="preserve"> that matches your </w:t>
+      </w:r>
+      <w:proofErr w:type="spellStart"/>
+      <w:r>
+        <w:rPr>
+          <w:rFonts w:eastAsia="Malgun Gothic"/>
+          <w:lang w:eastAsia="ko-KR"/>
+        </w:rPr>
+        <w:t>mysql</w:t>
+      </w:r>
+      <w:proofErr w:type="spellEnd"/>
+      <w:r>
+        <w:rPr>
+          <w:rFonts w:eastAsia="Malgun Gothic"/>
+          <w:lang w:eastAsia="ko-KR"/>
+        </w:rPr>
+        <w:t xml:space="preserve"> version</w:t>
+      </w:r>
+      <w:r>
+        <w:rPr>
+          <w:rFonts w:eastAsia="Malgun Gothic"/>
+          <w:lang w:eastAsia="ko-KR"/>
+        </w:rPr>
+        <w:t>, run it to create database, OR</w:t>
       </w:r>
     </w:p>
     <w:p>
@@ -4056,6 +4158,61 @@
         </w:rPr>
         <w:t xml:space="preserve"> using command line</w:t>
       </w:r>
+      <w:r>
+        <w:rPr>
+          <w:rFonts w:eastAsia="Malgun Gothic"/>
+          <w:lang w:eastAsia="ko-KR"/>
+        </w:rPr>
+        <w:t xml:space="preserve"> – replacing </w:t>
+      </w:r>
+      <w:proofErr w:type="spellStart"/>
+      <w:r>
+        <w:rPr>
+          <w:rFonts w:ascii="Courier New" w:eastAsia="Malgun Gothic" w:hAnsi="Courier New" w:cs="Courier New"/>
+          <w:lang w:eastAsia="ko-KR"/>
+        </w:rPr>
+        <w:t>create.sql</w:t>
+      </w:r>
+      <w:proofErr w:type="spellEnd"/>
+      <w:r>
+        <w:rPr>
+          <w:rFonts w:eastAsia="Malgun Gothic"/>
+          <w:lang w:eastAsia="ko-KR"/>
+        </w:rPr>
+        <w:t xml:space="preserve"> with the name of the </w:t>
+      </w:r>
+      <w:proofErr w:type="spellStart"/>
+      <w:r>
+        <w:rPr>
+          <w:rFonts w:eastAsia="Malgun Gothic"/>
+          <w:lang w:eastAsia="ko-KR"/>
+        </w:rPr>
+        <w:t>sql</w:t>
+      </w:r>
+      <w:proofErr w:type="spellEnd"/>
+      <w:r>
+        <w:rPr>
+          <w:rFonts w:eastAsia="Malgun Gothic"/>
+          <w:lang w:eastAsia="ko-KR"/>
+        </w:rPr>
+        <w:t xml:space="preserve"> which matches your </w:t>
+      </w:r>
+      <w:proofErr w:type="spellStart"/>
+      <w:r>
+        <w:rPr>
+          <w:rFonts w:eastAsia="Malgun Gothic"/>
+          <w:lang w:eastAsia="ko-KR"/>
+        </w:rPr>
+        <w:t>mysql</w:t>
+      </w:r>
+      <w:proofErr w:type="spellEnd"/>
+      <w:r>
+        <w:rPr>
+          <w:rFonts w:eastAsia="Malgun Gothic"/>
+          <w:lang w:eastAsia="ko-KR"/>
+        </w:rPr>
+        <w:t xml:space="preserve"> version as noted above</w:t>
+      </w:r>
     </w:p>
     <w:p>
       <w:pPr>
@@ -4075,7 +4232,30 @@
           <w:rFonts w:eastAsia="Malgun Gothic"/>
           <w:lang w:eastAsia="ko-KR"/>
         </w:rPr>
-        <w:t>This creates the timesheet database and grants user all access</w:t>
+        <w:t xml:space="preserve">This creates the timesheet database and grants </w:t>
+      </w:r>
+      <w:proofErr w:type="spellStart"/>
+      <w:r>
+        <w:rPr>
+          <w:rFonts w:eastAsia="Malgun Gothic"/>
+          <w:lang w:eastAsia="ko-KR"/>
+        </w:rPr>
+        <w:t>timesheet</w:t>
+      </w:r>
+      <w:r>
+        <w:rPr>
+          <w:rFonts w:eastAsia="Malgun Gothic"/>
+          <w:lang w:eastAsia="ko-KR"/>
+        </w:rPr>
+        <w:t>user</w:t>
+      </w:r>
+      <w:proofErr w:type="spellEnd"/>
+      <w:r>
+        <w:rPr>
+          <w:rFonts w:eastAsia="Malgun Gothic"/>
+          <w:lang w:eastAsia="ko-KR"/>
+        </w:rPr>
+        <w:t xml:space="preserve"> all access</w:t>
       </w:r>
     </w:p>
     <w:p>
@@ -4096,7 +4276,23 @@
           <w:rFonts w:eastAsia="Malgun Gothic"/>
           <w:lang w:eastAsia="ko-KR"/>
         </w:rPr>
-        <w:t>Verify that the database has been created with some data inserted</w:t>
+        <w:t xml:space="preserve">Verify that the database has been created with some </w:t>
+      </w:r>
+      <w:r>
+        <w:rPr>
+          <w:rFonts w:eastAsia="Malgun Gothic"/>
+          <w:lang w:eastAsia="ko-KR"/>
+        </w:rPr>
+        <w:t xml:space="preserve">sample </w:t>
+      </w:r>
+      <w:bookmarkStart w:id="18" w:name="_GoBack"/>
+      <w:bookmarkEnd w:id="18"/>
+      <w:r>
+        <w:rPr>
+          <w:rFonts w:eastAsia="Malgun Gothic"/>
+          <w:lang w:eastAsia="ko-KR"/>
+        </w:rPr>
+        <w:t>data inserted</w:t>
       </w:r>
     </w:p>
     <w:p>
@@ -4269,8 +4465,6 @@
         </w:rPr>
         <w:t>/timesheet</w:t>
       </w:r>
-      <w:bookmarkStart w:id="18" w:name="_GoBack"/>
-      <w:bookmarkEnd w:id="18"/>
     </w:p>
     <w:p>
       <w:pPr>
@@ -4333,6 +4527,7 @@
       <w:bookmarkStart w:id="19" w:name="_Toc528432621"/>
       <w:bookmarkStart w:id="20" w:name="_Toc530322615"/>
       <w:r>
+        <w:lastRenderedPageBreak/>
         <w:t>Build and Deploy Project on Server</w:t>
       </w:r>
       <w:bookmarkEnd w:id="19"/>
@@ -4458,7 +4653,6 @@
           <w:b/>
           <w:lang w:eastAsia="ko-KR"/>
         </w:rPr>
-        <w:lastRenderedPageBreak/>
         <w:t>If the project is launched in the Eclipse browser, close it and open a browser</w:t>
       </w:r>
       <w:r>
@@ -5043,6 +5237,7 @@
         <w:contextualSpacing/>
       </w:pPr>
       <w:r>
+        <w:lastRenderedPageBreak/>
         <w:t>It will be defaulted as current week</w:t>
       </w:r>
     </w:p>
@@ -5101,7 +5296,6 @@
         <w:contextualSpacing/>
       </w:pPr>
       <w:r>
-        <w:lastRenderedPageBreak/>
         <w:t>Error message appears if hours for a day column total more than 24.0, and timesheet is not saved until they are corrected</w:t>
       </w:r>
     </w:p>
@@ -5493,6 +5687,7 @@
       </w:pPr>
       <w:bookmarkStart w:id="25" w:name="_Toc530322619"/>
       <w:r>
+        <w:lastRenderedPageBreak/>
         <w:t>Extra Credit Work</w:t>
       </w:r>
       <w:bookmarkEnd w:id="25"/>
@@ -9398,6 +9593,7 @@
     <w:rsid w:val="00A532EC"/>
     <w:rsid w:val="00AA0E7A"/>
     <w:rsid w:val="00CD5450"/>
+    <w:rsid w:val="00E461C2"/>
     <w:rsid w:val="00F31A66"/>
   </w:rsids>
   <m:mathPr>
@@ -10183,7 +10379,7 @@
 </file>
 
 <file path=customXml/itemProps2.xml><?xml version="1.0" encoding="utf-8"?>
-<ds:datastoreItem xmlns:ds="http://schemas.openxmlformats.org/officeDocument/2006/customXml" ds:itemID="{D4CE79BD-6C5A-402F-BA91-8B74949D8735}">
+<ds:datastoreItem xmlns:ds="http://schemas.openxmlformats.org/officeDocument/2006/customXml" ds:itemID="{6C1BEFF5-C6E4-4792-A546-9A28994FBEB3}">
   <ds:schemaRefs>
     <ds:schemaRef ds:uri="http://schemas.openxmlformats.org/officeDocument/2006/bibliography"/>
   </ds:schemaRefs>

</xml_diff>